<commit_message>
hw update.. did stuff
</commit_message>
<xml_diff>
--- a/Algorithms/HW2/cse_hw2.docx
+++ b/Algorithms/HW2/cse_hw2.docx
@@ -8,13 +8,33 @@
       </w:r>
     </w:p>
     <w:p>
+      <w:bookmarkStart w:id="0" w:name="_GoBack"/>
       <w:r>
         <w:t>CSE 122</w:t>
+      </w:r>
+    </w:p>
+    <w:bookmarkEnd w:id="0"/>
+    <w:p>
+      <w:pPr>
+        <w:tabs>
+          <w:tab w:val="left" w:pos="3722"/>
+        </w:tabs>
+      </w:pPr>
+      <w:r>
+        <w:t xml:space="preserve">HW 1 </w:t>
       </w:r>
     </w:p>
     <w:p>
-      <w:r>
-        <w:t xml:space="preserve">HW 1 </w:t>
+      <w:pPr>
+        <w:tabs>
+          <w:tab w:val="left" w:pos="3722"/>
+        </w:tabs>
+      </w:pPr>
+      <w:r>
+        <w:t>#3. Part a)</w:t>
+      </w:r>
+      <w:r>
+        <w:tab/>
       </w:r>
     </w:p>
     <w:p>
@@ -217,17 +237,24 @@
             <w:tcW w:w="1005" w:type="dxa"/>
           </w:tcPr>
           <w:p>
+            <w:proofErr w:type="gramStart"/>
             <w:r>
               <w:t>n</w:t>
             </w:r>
+            <w:proofErr w:type="gramEnd"/>
           </w:p>
         </w:tc>
       </w:tr>
     </w:tbl>
     <w:p/>
     <w:p>
-      <w:r>
-        <w:t>T(n)=</w:t>
+      <w:proofErr w:type="gramStart"/>
+      <w:r>
+        <w:t>T(</w:t>
+      </w:r>
+      <w:proofErr w:type="gramEnd"/>
+      <w:r>
+        <w:t>n)=</w:t>
       </w:r>
       <w:r>
         <w:t xml:space="preserve"> C1(1) + C2(N+1) + C3(n)</w:t>
@@ -236,12 +263,25 @@
     <w:p>
       <w:r>
         <w:tab/>
-        <w:t>= n(C2+C3)+ C2 + C1</w:t>
+        <w:t xml:space="preserve">= </w:t>
+      </w:r>
+      <w:proofErr w:type="gramStart"/>
+      <w:r>
+        <w:t>n</w:t>
+      </w:r>
+      <w:proofErr w:type="gramEnd"/>
+      <w:r>
+        <w:t>(C2+C3)+ C2 + C1</w:t>
       </w:r>
     </w:p>
     <w:p>
-      <w:r>
-        <w:t>T(n) = 3n+3 = 3(n+1)</w:t>
+      <w:proofErr w:type="gramStart"/>
+      <w:r>
+        <w:t>T(</w:t>
+      </w:r>
+      <w:proofErr w:type="gramEnd"/>
+      <w:r>
+        <w:t>n) = 3n+3 = 3(n+1)</w:t>
       </w:r>
     </w:p>
     <w:p/>
@@ -445,8 +485,13 @@
             <w:tcW w:w="1013" w:type="dxa"/>
           </w:tcPr>
           <w:p>
-            <w:r>
-              <w:t>N(n+1)</w:t>
+            <w:proofErr w:type="gramStart"/>
+            <w:r>
+              <w:t>N(</w:t>
+            </w:r>
+            <w:proofErr w:type="gramEnd"/>
+            <w:r>
+              <w:t>n+1)</w:t>
             </w:r>
           </w:p>
         </w:tc>
@@ -499,8 +544,13 @@
       </w:tr>
     </w:tbl>
     <w:p>
-      <w:r>
-        <w:t>T(n)= C1(1) + C2(N+1) + C3(n(n+1))+C4(N</w:t>
+      <w:proofErr w:type="gramStart"/>
+      <w:r>
+        <w:t>T(</w:t>
+      </w:r>
+      <w:proofErr w:type="gramEnd"/>
+      <w:r>
+        <w:t>n)= C1(1) + C2(N+1) + C3(n(n+1))+C4(N</w:t>
       </w:r>
       <w:r>
         <w:rPr>
@@ -518,8 +568,13 @@
           <w:vertAlign w:val="superscript"/>
         </w:rPr>
       </w:pPr>
-      <w:r>
-        <w:t xml:space="preserve">T(n) = </w:t>
+      <w:proofErr w:type="gramStart"/>
+      <w:r>
+        <w:t>T(</w:t>
+      </w:r>
+      <w:proofErr w:type="gramEnd"/>
+      <w:r>
+        <w:t xml:space="preserve">n) = </w:t>
       </w:r>
       <w:r>
         <w:t>1 + 2n + 2 + 2(n</w:t>
@@ -755,8 +810,13 @@
             <w:tcW w:w="1013" w:type="dxa"/>
           </w:tcPr>
           <w:p>
-            <w:r>
-              <w:t>N(n</w:t>
+            <w:proofErr w:type="gramStart"/>
+            <w:r>
+              <w:t>N(</w:t>
+            </w:r>
+            <w:proofErr w:type="gramEnd"/>
+            <w:r>
+              <w:t>n</w:t>
             </w:r>
             <w:r>
               <w:rPr>
@@ -818,8 +878,13 @@
       </w:tr>
     </w:tbl>
     <w:p>
-      <w:r>
-        <w:t>T(n)= C1(1) + C2(N+1) + C3(n(n</w:t>
+      <w:proofErr w:type="gramStart"/>
+      <w:r>
+        <w:t>T(</w:t>
+      </w:r>
+      <w:proofErr w:type="gramEnd"/>
+      <w:r>
+        <w:t>n)= C1(1) + C2(N+1) + C3(n(n</w:t>
       </w:r>
       <w:r>
         <w:rPr>
@@ -846,8 +911,13 @@
           <w:vertAlign w:val="superscript"/>
         </w:rPr>
       </w:pPr>
-      <w:r>
-        <w:t>T(n) = 1 + 2n + 2 + 2(n</w:t>
+      <w:proofErr w:type="gramStart"/>
+      <w:r>
+        <w:t>T(</w:t>
+      </w:r>
+      <w:proofErr w:type="gramEnd"/>
+      <w:r>
+        <w:t>n) = 1 + 2n + 2 + 2(n</w:t>
       </w:r>
       <w:r>
         <w:rPr>
@@ -867,6 +937,7 @@
     </w:p>
     <w:p>
       <w:r>
+        <w:lastRenderedPageBreak/>
         <w:tab/>
         <w:t>=3n</w:t>
       </w:r>
@@ -885,7 +956,6 @@
         <w:rPr>
           <w:noProof/>
         </w:rPr>
-        <w:lastRenderedPageBreak/>
         <w:drawing>
           <wp:inline distT="0" distB="0" distL="0" distR="0" wp14:anchorId="55A6DF5E" wp14:editId="48F92A1C">
             <wp:extent cx="2564969" cy="944147"/>
@@ -945,7 +1015,7 @@
       <w:tblGrid>
         <w:gridCol w:w="1013"/>
         <w:gridCol w:w="1013"/>
-        <w:gridCol w:w="1013"/>
+        <w:gridCol w:w="1213"/>
       </w:tblGrid>
       <w:tr>
         <w:trPr>
@@ -1080,7 +1150,16 @@
           <w:tcPr>
             <w:tcW w:w="1013" w:type="dxa"/>
           </w:tcPr>
-          <w:p/>
+          <w:p>
+            <w:proofErr w:type="gramStart"/>
+            <w:r>
+              <w:t>N(</w:t>
+            </w:r>
+            <w:proofErr w:type="gramEnd"/>
+            <w:r>
+              <w:t>n+1)/2</w:t>
+            </w:r>
+          </w:p>
         </w:tc>
       </w:tr>
       <w:tr>
@@ -1112,81 +1191,797 @@
             <w:tcW w:w="1013" w:type="dxa"/>
           </w:tcPr>
           <w:p>
-            <w:pPr>
+            <w:proofErr w:type="gramStart"/>
+            <w:r>
+              <w:t>n</w:t>
+            </w:r>
+            <w:proofErr w:type="gramEnd"/>
+            <w:r>
+              <w:t>(n-1)</w:t>
+            </w:r>
+            <w:r>
+              <w:t>/2</w:t>
+            </w:r>
+          </w:p>
+        </w:tc>
+      </w:tr>
+    </w:tbl>
+    <w:p>
+      <w:proofErr w:type="gramStart"/>
+      <w:r>
+        <w:t>T(</w:t>
+      </w:r>
+      <w:proofErr w:type="gramEnd"/>
+      <w:r>
+        <w:t>n)= C1(1) + C2(N+1) + C3(n(n+1)</w:t>
+      </w:r>
+      <w:r>
+        <w:t>/2)+C4(n(n-1)/2</w:t>
+      </w:r>
+      <w:r>
+        <w:t>)</w:t>
+      </w:r>
+    </w:p>
+    <w:p>
+      <w:proofErr w:type="gramStart"/>
+      <w:r>
+        <w:t>T(</w:t>
+      </w:r>
+      <w:proofErr w:type="gramEnd"/>
+      <w:r>
+        <w:t xml:space="preserve">n) = </w:t>
+      </w:r>
+      <w:r>
+        <w:t>1 + 2n + 2 + n</w:t>
+      </w:r>
+      <w:r>
+        <w:rPr>
+          <w:vertAlign w:val="superscript"/>
+        </w:rPr>
+        <w:t xml:space="preserve">2 </w:t>
+      </w:r>
+      <w:r>
+        <w:t>+ n + (n</w:t>
+      </w:r>
+      <w:r>
+        <w:rPr>
+          <w:vertAlign w:val="superscript"/>
+        </w:rPr>
+        <w:t xml:space="preserve">2 </w:t>
+      </w:r>
+      <w:r>
+        <w:t xml:space="preserve">– n)/2 </w:t>
+      </w:r>
+    </w:p>
+    <w:p>
+      <w:proofErr w:type="gramStart"/>
+      <w:r>
+        <w:t>T(</w:t>
+      </w:r>
+      <w:proofErr w:type="gramEnd"/>
+      <w:r>
+        <w:t>n)= (3n</w:t>
+      </w:r>
+      <w:r>
+        <w:rPr>
+          <w:vertAlign w:val="superscript"/>
+        </w:rPr>
+        <w:t>2</w:t>
+      </w:r>
+      <w:r>
+        <w:t>+5n+6)/2</w:t>
+      </w:r>
+    </w:p>
+    <w:p/>
+    <w:p>
+      <w:r>
+        <w:rPr>
+          <w:noProof/>
+        </w:rPr>
+        <w:drawing>
+          <wp:inline distT="0" distB="0" distL="0" distR="0" wp14:anchorId="595606C9" wp14:editId="57ED171D">
+            <wp:extent cx="2896104" cy="960895"/>
+            <wp:effectExtent l="0" t="0" r="0" b="4445"/>
+            <wp:docPr id="6" name="Picture 6" descr="Macintosh HD:Users:marci_puravida:Desktop:Screen Shot 2015-09-17 at 1.10.46 PM.png"/>
+            <wp:cNvGraphicFramePr>
+              <a:graphicFrameLocks xmlns:a="http://schemas.openxmlformats.org/drawingml/2006/main" noChangeAspect="1"/>
+            </wp:cNvGraphicFramePr>
+            <a:graphic xmlns:a="http://schemas.openxmlformats.org/drawingml/2006/main">
+              <a:graphicData uri="http://schemas.openxmlformats.org/drawingml/2006/picture">
+                <pic:pic xmlns:pic="http://schemas.openxmlformats.org/drawingml/2006/picture">
+                  <pic:nvPicPr>
+                    <pic:cNvPr id="0" name="Picture 6" descr="Macintosh HD:Users:marci_puravida:Desktop:Screen Shot 2015-09-17 at 1.10.46 PM.png"/>
+                    <pic:cNvPicPr>
+                      <a:picLocks noChangeAspect="1" noChangeArrowheads="1"/>
+                    </pic:cNvPicPr>
+                  </pic:nvPicPr>
+                  <pic:blipFill>
+                    <a:blip r:embed="rId9">
+                      <a:extLst>
+                        <a:ext uri="{28A0092B-C50C-407E-A947-70E740481C1C}">
+                          <a14:useLocalDpi xmlns:a14="http://schemas.microsoft.com/office/drawing/2010/main" val="0"/>
+                        </a:ext>
+                      </a:extLst>
+                    </a:blip>
+                    <a:srcRect/>
+                    <a:stretch>
+                      <a:fillRect/>
+                    </a:stretch>
+                  </pic:blipFill>
+                  <pic:spPr bwMode="auto">
+                    <a:xfrm>
+                      <a:off x="0" y="0"/>
+                      <a:ext cx="2896104" cy="960895"/>
+                    </a:xfrm>
+                    <a:prstGeom prst="rect">
+                      <a:avLst/>
+                    </a:prstGeom>
+                    <a:noFill/>
+                    <a:ln>
+                      <a:noFill/>
+                    </a:ln>
+                  </pic:spPr>
+                </pic:pic>
+              </a:graphicData>
+            </a:graphic>
+          </wp:inline>
+        </w:drawing>
+      </w:r>
+    </w:p>
+    <w:tbl>
+      <w:tblPr>
+        <w:tblStyle w:val="TableGrid"/>
+        <w:tblW w:w="0" w:type="auto"/>
+        <w:tblLook w:val="04A0" w:firstRow="1" w:lastRow="0" w:firstColumn="1" w:lastColumn="0" w:noHBand="0" w:noVBand="1"/>
+      </w:tblPr>
+      <w:tblGrid>
+        <w:gridCol w:w="1013"/>
+        <w:gridCol w:w="1013"/>
+        <w:gridCol w:w="4472"/>
+      </w:tblGrid>
+      <w:tr>
+        <w:trPr>
+          <w:trHeight w:val="366"/>
+        </w:trPr>
+        <w:tc>
+          <w:tcPr>
+            <w:tcW w:w="1013" w:type="dxa"/>
+          </w:tcPr>
+          <w:p>
+            <w:r>
+              <w:t>Line</w:t>
+            </w:r>
+          </w:p>
+        </w:tc>
+        <w:tc>
+          <w:tcPr>
+            <w:tcW w:w="1013" w:type="dxa"/>
+          </w:tcPr>
+          <w:p>
+            <w:r>
+              <w:t>Cost</w:t>
+            </w:r>
+          </w:p>
+        </w:tc>
+        <w:tc>
+          <w:tcPr>
+            <w:tcW w:w="4472" w:type="dxa"/>
+          </w:tcPr>
+          <w:p>
+            <w:r>
+              <w:t xml:space="preserve">N </w:t>
+            </w:r>
+          </w:p>
+        </w:tc>
+      </w:tr>
+      <w:tr>
+        <w:trPr>
+          <w:trHeight w:val="366"/>
+        </w:trPr>
+        <w:tc>
+          <w:tcPr>
+            <w:tcW w:w="1013" w:type="dxa"/>
+          </w:tcPr>
+          <w:p>
+            <w:r>
+              <w:t>C1</w:t>
+            </w:r>
+          </w:p>
+        </w:tc>
+        <w:tc>
+          <w:tcPr>
+            <w:tcW w:w="1013" w:type="dxa"/>
+          </w:tcPr>
+          <w:p>
+            <w:r>
+              <w:t>1</w:t>
+            </w:r>
+          </w:p>
+        </w:tc>
+        <w:tc>
+          <w:tcPr>
+            <w:tcW w:w="4472" w:type="dxa"/>
+          </w:tcPr>
+          <w:p>
+            <w:r>
+              <w:t>1</w:t>
+            </w:r>
+          </w:p>
+        </w:tc>
+      </w:tr>
+      <w:tr>
+        <w:trPr>
+          <w:trHeight w:val="366"/>
+        </w:trPr>
+        <w:tc>
+          <w:tcPr>
+            <w:tcW w:w="1013" w:type="dxa"/>
+          </w:tcPr>
+          <w:p>
+            <w:r>
+              <w:t>C2</w:t>
+            </w:r>
+          </w:p>
+        </w:tc>
+        <w:tc>
+          <w:tcPr>
+            <w:tcW w:w="1013" w:type="dxa"/>
+          </w:tcPr>
+          <w:p>
+            <w:r>
+              <w:t>2</w:t>
+            </w:r>
+          </w:p>
+        </w:tc>
+        <w:tc>
+          <w:tcPr>
+            <w:tcW w:w="4472" w:type="dxa"/>
+          </w:tcPr>
+          <w:p>
+            <w:r>
+              <w:t>N+1</w:t>
+            </w:r>
+          </w:p>
+        </w:tc>
+      </w:tr>
+      <w:tr>
+        <w:trPr>
+          <w:trHeight w:val="366"/>
+        </w:trPr>
+        <w:tc>
+          <w:tcPr>
+            <w:tcW w:w="1013" w:type="dxa"/>
+          </w:tcPr>
+          <w:p>
+            <w:r>
+              <w:t>C3</w:t>
+            </w:r>
+          </w:p>
+        </w:tc>
+        <w:tc>
+          <w:tcPr>
+            <w:tcW w:w="1013" w:type="dxa"/>
+          </w:tcPr>
+          <w:p>
+            <w:r>
+              <w:t>2</w:t>
+            </w:r>
+          </w:p>
+        </w:tc>
+        <w:tc>
+          <w:tcPr>
+            <w:tcW w:w="4472" w:type="dxa"/>
+          </w:tcPr>
+          <w:p>
+            <w:r>
+              <w:t>(</w:t>
+            </w:r>
+            <w:proofErr w:type="gramStart"/>
+            <w:r>
+              <w:t>n</w:t>
+            </w:r>
+            <w:proofErr w:type="gramEnd"/>
+            <w:r>
+              <w:t>-1</w:t>
+            </w:r>
+            <w:r>
+              <w:t>)(</w:t>
+            </w:r>
+            <w:r>
+              <w:t>(</w:t>
+            </w:r>
+            <w:proofErr w:type="gramStart"/>
+            <w:r>
+              <w:t>n</w:t>
+            </w:r>
+            <w:proofErr w:type="gramEnd"/>
+            <w:r>
+              <w:t>(2n-7)+12)</w:t>
+            </w:r>
+            <w:r>
+              <w:t>/6</w:t>
+            </w:r>
+          </w:p>
+        </w:tc>
+      </w:tr>
+      <w:tr>
+        <w:trPr>
+          <w:trHeight w:val="366"/>
+        </w:trPr>
+        <w:tc>
+          <w:tcPr>
+            <w:tcW w:w="1013" w:type="dxa"/>
+          </w:tcPr>
+          <w:p>
+            <w:r>
+              <w:t>C4</w:t>
+            </w:r>
+          </w:p>
+        </w:tc>
+        <w:tc>
+          <w:tcPr>
+            <w:tcW w:w="1013" w:type="dxa"/>
+          </w:tcPr>
+          <w:p>
+            <w:r>
+              <w:t>2</w:t>
+            </w:r>
+          </w:p>
+        </w:tc>
+        <w:tc>
+          <w:tcPr>
+            <w:tcW w:w="4472" w:type="dxa"/>
+          </w:tcPr>
+          <w:p>
+            <w:r>
+              <w:t xml:space="preserve"> (</w:t>
+            </w:r>
+            <w:proofErr w:type="gramStart"/>
+            <w:r>
+              <w:t>n</w:t>
+            </w:r>
+            <w:proofErr w:type="gramEnd"/>
+            <w:r>
+              <w:t>-1</w:t>
+            </w:r>
+            <w:r>
+              <w:t>)</w:t>
+            </w:r>
+            <w:r>
+              <w:t xml:space="preserve"> (</w:t>
+            </w:r>
+            <w:proofErr w:type="gramStart"/>
+            <w:r>
+              <w:t>n</w:t>
+            </w:r>
+            <w:proofErr w:type="gramEnd"/>
+            <w:r>
+              <w:t>-2)</w:t>
+            </w:r>
+            <w:r>
+              <w:t xml:space="preserve"> (</w:t>
+            </w:r>
+            <w:r>
+              <w:t>6n</w:t>
+            </w:r>
+            <w:r>
               <w:rPr>
                 <w:vertAlign w:val="superscript"/>
               </w:rPr>
-            </w:pPr>
-            <w:bookmarkStart w:id="0" w:name="_GoBack"/>
-            <w:bookmarkEnd w:id="0"/>
+              <w:t>3</w:t>
+            </w:r>
+            <w:r>
+              <w:t>-27n</w:t>
+            </w:r>
+            <w:r>
+              <w:rPr>
+                <w:vertAlign w:val="superscript"/>
+              </w:rPr>
+              <w:t>2</w:t>
+            </w:r>
+            <w:r>
+              <w:t>+47n</w:t>
+            </w:r>
+            <w:r>
+              <w:t>-30)</w:t>
+            </w:r>
+            <w:r>
+              <w:t>/60</w:t>
+            </w:r>
+          </w:p>
+        </w:tc>
+      </w:tr>
+      <w:tr>
+        <w:trPr>
+          <w:trHeight w:val="366"/>
+        </w:trPr>
+        <w:tc>
+          <w:tcPr>
+            <w:tcW w:w="1013" w:type="dxa"/>
+          </w:tcPr>
+          <w:p>
+            <w:r>
+              <w:t>C5</w:t>
+            </w:r>
+          </w:p>
+        </w:tc>
+        <w:tc>
+          <w:tcPr>
+            <w:tcW w:w="1013" w:type="dxa"/>
+          </w:tcPr>
+          <w:p>
+            <w:r>
+              <w:t>1</w:t>
+            </w:r>
+          </w:p>
+        </w:tc>
+        <w:tc>
+          <w:tcPr>
+            <w:tcW w:w="4472" w:type="dxa"/>
+          </w:tcPr>
+          <w:p>
+            <w:r>
+              <w:t>(</w:t>
+            </w:r>
+            <w:proofErr w:type="gramStart"/>
+            <w:r>
+              <w:t>n</w:t>
+            </w:r>
+            <w:proofErr w:type="gramEnd"/>
+            <w:r>
+              <w:t>-1</w:t>
+            </w:r>
+            <w:r>
+              <w:t>)</w:t>
+            </w:r>
+            <w:r>
+              <w:t xml:space="preserve"> (</w:t>
+            </w:r>
+            <w:proofErr w:type="gramStart"/>
+            <w:r>
+              <w:t>n</w:t>
+            </w:r>
+            <w:proofErr w:type="gramEnd"/>
+            <w:r>
+              <w:t>-2)</w:t>
+            </w:r>
+            <w:r>
+              <w:t xml:space="preserve"> </w:t>
+            </w:r>
+            <w:r>
+              <w:t>(</w:t>
+            </w:r>
+            <w:proofErr w:type="gramStart"/>
+            <w:r>
+              <w:t>n</w:t>
+            </w:r>
+            <w:proofErr w:type="gramEnd"/>
+            <w:r>
+              <w:t xml:space="preserve">-3) </w:t>
+            </w:r>
+            <w:r>
+              <w:t>(</w:t>
+            </w:r>
+            <w:r>
+              <w:t>2n</w:t>
+            </w:r>
+            <w:r>
+              <w:rPr>
+                <w:vertAlign w:val="superscript"/>
+              </w:rPr>
+              <w:t>2</w:t>
+            </w:r>
+            <w:r>
+              <w:t>-3</w:t>
+            </w:r>
+            <w:r>
+              <w:t>n)</w:t>
+            </w:r>
+            <w:r>
+              <w:t>/20</w:t>
+            </w:r>
           </w:p>
         </w:tc>
       </w:tr>
     </w:tbl>
     <w:p>
-      <w:r>
-        <w:t>T(n)= C1(1) + C2(N+1) + C3(n(n</w:t>
+      <w:proofErr w:type="gramStart"/>
+      <w:r>
+        <w:t>T(</w:t>
+      </w:r>
+      <w:proofErr w:type="gramEnd"/>
+      <w:r>
+        <w:t>n)= C1(1) + C2(N+1) + C3(</w:t>
+      </w:r>
+      <w:r>
+        <w:t>(n-1)(</w:t>
+      </w:r>
+      <w:r>
+        <w:t>(n(2n-7)+12)</w:t>
+      </w:r>
+      <w:r>
+        <w:t>/6))+ C4((</w:t>
+      </w:r>
+      <w:r>
+        <w:t>n</w:t>
+      </w:r>
+      <w:r>
+        <w:t>-1</w:t>
+      </w:r>
+      <w:r>
+        <w:t>)</w:t>
+      </w:r>
+      <w:r>
+        <w:t xml:space="preserve"> (</w:t>
+      </w:r>
+      <w:r>
+        <w:t>n</w:t>
+      </w:r>
+      <w:r>
+        <w:t>-2)</w:t>
+      </w:r>
+      <w:r>
+        <w:t xml:space="preserve"> (</w:t>
+      </w:r>
+      <w:r>
+        <w:t>6n</w:t>
       </w:r>
       <w:r>
         <w:rPr>
           <w:vertAlign w:val="superscript"/>
         </w:rPr>
-        <w:t>2</w:t>
-      </w:r>
-      <w:r>
-        <w:t>+1))+C4(N</w:t>
-      </w:r>
-      <w:r>
-        <w:rPr>
-          <w:vertAlign w:val="superscript"/>
-        </w:rPr>
         <w:t>3</w:t>
       </w:r>
       <w:r>
-        <w:t>)</w:t>
+        <w:t>-</w:t>
       </w:r>
     </w:p>
     <w:p>
       <w:pPr>
+        <w:ind w:firstLine="720"/>
+      </w:pPr>
+      <w:r>
+        <w:t>27n</w:t>
+      </w:r>
+      <w:r>
         <w:rPr>
           <w:vertAlign w:val="superscript"/>
         </w:rPr>
-      </w:pPr>
-      <w:r>
-        <w:t>T(n) = 1 + 2n + 2 + 2(n</w:t>
+        <w:t>2</w:t>
+      </w:r>
+      <w:r>
+        <w:t>+47n</w:t>
+      </w:r>
+      <w:r>
+        <w:t>-30)</w:t>
+      </w:r>
+      <w:r>
+        <w:t>/60</w:t>
+      </w:r>
+      <w:r>
+        <w:t>)</w:t>
+      </w:r>
+      <w:r>
+        <w:t xml:space="preserve"> + </w:t>
+      </w:r>
+      <w:proofErr w:type="gramStart"/>
+      <w:r>
+        <w:t>C5(</w:t>
+      </w:r>
+      <w:proofErr w:type="gramEnd"/>
+      <w:r>
+        <w:t>(</w:t>
+      </w:r>
+      <w:r>
+        <w:t>n</w:t>
+      </w:r>
+      <w:r>
+        <w:t>-1</w:t>
+      </w:r>
+      <w:r>
+        <w:t>)</w:t>
+      </w:r>
+      <w:r>
+        <w:t xml:space="preserve"> (</w:t>
+      </w:r>
+      <w:r>
+        <w:t>n</w:t>
+      </w:r>
+      <w:r>
+        <w:t>-2)</w:t>
+      </w:r>
+      <w:r>
+        <w:t xml:space="preserve"> </w:t>
+      </w:r>
+      <w:r>
+        <w:t xml:space="preserve">(n-3) </w:t>
+      </w:r>
+      <w:r>
+        <w:t>(</w:t>
+      </w:r>
+      <w:r>
+        <w:t>2n</w:t>
       </w:r>
       <w:r>
         <w:rPr>
           <w:vertAlign w:val="superscript"/>
         </w:rPr>
-        <w:t>3</w:t>
-      </w:r>
-      <w:r>
-        <w:t>+n) + n</w:t>
-      </w:r>
-      <w:r>
-        <w:rPr>
-          <w:vertAlign w:val="superscript"/>
-        </w:rPr>
-        <w:t>3</w:t>
+        <w:t>2</w:t>
+      </w:r>
+      <w:r>
+        <w:t>-3</w:t>
+      </w:r>
+      <w:r>
+        <w:t>n)</w:t>
+      </w:r>
+      <w:r>
+        <w:t>/20)</w:t>
       </w:r>
     </w:p>
     <w:p>
+      <w:proofErr w:type="gramStart"/>
+      <w:r>
+        <w:t>T(</w:t>
+      </w:r>
+      <w:proofErr w:type="gramEnd"/>
+      <w:r>
+        <w:t xml:space="preserve">n) = </w:t>
+      </w:r>
+      <w:r>
+        <w:t>1+2n+2+ 2((n-1)(</w:t>
+      </w:r>
+      <w:r>
+        <w:t>(n(2n-7)+12)</w:t>
+      </w:r>
+      <w:r>
+        <w:t>/6) + 2((</w:t>
+      </w:r>
+      <w:r>
+        <w:t>n</w:t>
+      </w:r>
+      <w:r>
+        <w:t>-1</w:t>
+      </w:r>
+      <w:r>
+        <w:t>)</w:t>
+      </w:r>
+      <w:r>
+        <w:t xml:space="preserve"> (</w:t>
+      </w:r>
+      <w:r>
+        <w:t>n</w:t>
+      </w:r>
+      <w:r>
+        <w:t>-2)</w:t>
+      </w:r>
+      <w:r>
+        <w:t xml:space="preserve"> (</w:t>
+      </w:r>
+      <w:r>
+        <w:t>6n</w:t>
+      </w:r>
+      <w:r>
+        <w:rPr>
+          <w:vertAlign w:val="superscript"/>
+        </w:rPr>
+        <w:t>3</w:t>
+      </w:r>
+      <w:r>
+        <w:t>-27n</w:t>
+      </w:r>
+      <w:r>
+        <w:rPr>
+          <w:vertAlign w:val="superscript"/>
+        </w:rPr>
+        <w:t>2</w:t>
+      </w:r>
+      <w:r>
+        <w:t>+47n</w:t>
+      </w:r>
+      <w:r>
+        <w:t>-30)</w:t>
+      </w:r>
+      <w:r>
+        <w:t>/60)</w:t>
+      </w:r>
+    </w:p>
+    <w:p>
       <w:r>
         <w:tab/>
-        <w:t>=3n</w:t>
+        <w:t>+ ((</w:t>
+      </w:r>
+      <w:proofErr w:type="gramStart"/>
+      <w:r>
+        <w:t>n</w:t>
+      </w:r>
+      <w:proofErr w:type="gramEnd"/>
+      <w:r>
+        <w:t>-1</w:t>
+      </w:r>
+      <w:r>
+        <w:t>)</w:t>
+      </w:r>
+      <w:r>
+        <w:t xml:space="preserve"> (</w:t>
+      </w:r>
+      <w:r>
+        <w:t>n</w:t>
+      </w:r>
+      <w:r>
+        <w:t>-2)</w:t>
+      </w:r>
+      <w:r>
+        <w:t xml:space="preserve"> </w:t>
+      </w:r>
+      <w:r>
+        <w:t xml:space="preserve">(n-3) </w:t>
+      </w:r>
+      <w:r>
+        <w:t>(</w:t>
+      </w:r>
+      <w:r>
+        <w:t>2n</w:t>
       </w:r>
       <w:r>
         <w:rPr>
           <w:vertAlign w:val="superscript"/>
         </w:rPr>
+        <w:t>2</w:t>
+      </w:r>
+      <w:r>
+        <w:t>-3</w:t>
+      </w:r>
+      <w:r>
+        <w:t>n)</w:t>
+      </w:r>
+      <w:r>
+        <w:t>/20)</w:t>
+      </w:r>
+    </w:p>
+    <w:p>
+      <w:r>
+        <w:t>T(n)= (6n</w:t>
+      </w:r>
+      <w:r>
+        <w:rPr>
+          <w:vertAlign w:val="superscript"/>
+        </w:rPr>
+        <w:t>5</w:t>
+      </w:r>
+      <w:r>
+        <w:t>-45n</w:t>
+      </w:r>
+      <w:r>
+        <w:rPr>
+          <w:vertAlign w:val="superscript"/>
+        </w:rPr>
+        <w:t>4</w:t>
+      </w:r>
+      <w:r>
+        <w:t>+140n</w:t>
+      </w:r>
+      <w:r>
+        <w:rPr>
+          <w:vertAlign w:val="superscript"/>
+        </w:rPr>
         <w:t>3</w:t>
       </w:r>
       <w:r>
-        <w:t xml:space="preserve"> + 4n + 3</w:t>
+        <w:t>-225n</w:t>
+      </w:r>
+      <w:r>
+        <w:rPr>
+          <w:vertAlign w:val="superscript"/>
+        </w:rPr>
+        <w:t>2</w:t>
+      </w:r>
+      <w:r>
+        <w:t>+224n-50)</w:t>
+      </w:r>
+      <w:r>
+        <w:t>/10</w:t>
       </w:r>
     </w:p>
-    <w:p/>
     <w:p/>
     <w:sectPr>
       <w:pgSz w:w="12240" w:h="15840"/>

</xml_diff>